<commit_message>
part B is done
</commit_message>
<xml_diff>
--- a/README.docx
+++ b/README.docx
@@ -169,7 +169,6 @@
           <w:rFonts w:asciiTheme="majorHAnsi" w:hAnsiTheme="majorHAnsi" w:cstheme="majorHAnsi" w:hint="cs"/>
           <w:sz w:val="24"/>
           <w:szCs w:val="24"/>
-          <w:highlight w:val="yellow"/>
           <w:rtl/>
           <w:lang w:val="en-US"/>
         </w:rPr>
@@ -177,20 +176,18 @@
       </w:r>
       <w:r>
         <w:rPr>
-          <w:rFonts w:asciiTheme="majorHAnsi" w:hAnsiTheme="majorHAnsi" w:cstheme="majorHAnsi" w:hint="cs"/>
-          <w:sz w:val="24"/>
-          <w:szCs w:val="24"/>
-          <w:highlight w:val="yellow"/>
-          <w:lang w:val="en-US"/>
-        </w:rPr>
-        <w:t>X</w:t>
-      </w:r>
-      <w:r>
-        <w:rPr>
-          <w:rFonts w:asciiTheme="majorHAnsi" w:hAnsiTheme="majorHAnsi" w:cstheme="majorHAnsi" w:hint="cs"/>
-          <w:sz w:val="24"/>
-          <w:szCs w:val="24"/>
-          <w:highlight w:val="yellow"/>
+          <w:rFonts w:asciiTheme="majorHAnsi" w:hAnsiTheme="majorHAnsi" w:cstheme="majorHAnsi"/>
+          <w:sz w:val="24"/>
+          <w:szCs w:val="24"/>
+          <w:lang w:val="en-US"/>
+        </w:rPr>
+        <w:t>16</w:t>
+      </w:r>
+      <w:r>
+        <w:rPr>
+          <w:rFonts w:asciiTheme="majorHAnsi" w:hAnsiTheme="majorHAnsi" w:cstheme="majorHAnsi" w:hint="cs"/>
+          <w:sz w:val="24"/>
+          <w:szCs w:val="24"/>
           <w:rtl/>
           <w:lang w:val="en-US"/>
         </w:rPr>
@@ -201,7 +198,6 @@
           <w:rFonts w:asciiTheme="majorHAnsi" w:hAnsiTheme="majorHAnsi" w:cstheme="majorHAnsi" w:hint="cs"/>
           <w:sz w:val="24"/>
           <w:szCs w:val="24"/>
-          <w:highlight w:val="yellow"/>
           <w:lang w:val="en-US"/>
         </w:rPr>
         <w:t>HTML</w:t>
@@ -211,7 +207,6 @@
           <w:rFonts w:asciiTheme="majorHAnsi" w:hAnsiTheme="majorHAnsi" w:cstheme="majorHAnsi" w:hint="cs"/>
           <w:sz w:val="24"/>
           <w:szCs w:val="24"/>
-          <w:highlight w:val="yellow"/>
           <w:rtl/>
           <w:lang w:val="en-US"/>
         </w:rPr>
@@ -251,7 +246,17 @@
           <w:rtl/>
           <w:lang w:val="en-US"/>
         </w:rPr>
-        <w:t>הכותרת הצדדית של האתר שמהווה גם קישור לעמוד הבית</w:t>
+        <w:t>הכותרת הצדדית של האתר שמהווה גם קישור לעמוד ה</w:t>
+      </w:r>
+      <w:r>
+        <w:rPr>
+          <w:rFonts w:asciiTheme="majorHAnsi" w:hAnsiTheme="majorHAnsi" w:cstheme="majorHAnsi" w:hint="cs"/>
+          <w:sz w:val="24"/>
+          <w:szCs w:val="24"/>
+          <w:rtl/>
+          <w:lang w:val="en-US"/>
+        </w:rPr>
+        <w:t>ראשי</w:t>
       </w:r>
     </w:p>
     <w:p>
@@ -504,29 +509,7 @@
           <w:rtl/>
           <w:lang w:val="en-US"/>
         </w:rPr>
-        <w:t xml:space="preserve">על מנת להפוך את העיצוב </w:t>
-      </w:r>
-      <w:proofErr w:type="spellStart"/>
-      <w:r>
-        <w:rPr>
-          <w:rFonts w:asciiTheme="majorHAnsi" w:hAnsiTheme="majorHAnsi" w:cstheme="majorHAnsi" w:hint="cs"/>
-          <w:sz w:val="24"/>
-          <w:szCs w:val="24"/>
-          <w:rtl/>
-          <w:lang w:val="en-US"/>
-        </w:rPr>
-        <w:t>לרספונסיבי</w:t>
-      </w:r>
-      <w:proofErr w:type="spellEnd"/>
-      <w:r>
-        <w:rPr>
-          <w:rFonts w:asciiTheme="majorHAnsi" w:hAnsiTheme="majorHAnsi" w:cstheme="majorHAnsi" w:hint="cs"/>
-          <w:sz w:val="24"/>
-          <w:szCs w:val="24"/>
-          <w:rtl/>
-          <w:lang w:val="en-US"/>
-        </w:rPr>
-        <w:t xml:space="preserve"> עשיתי שימוש ב-</w:t>
+        <w:t>על מנת להפוך את העיצוב לרספונסיבי עשיתי שימוש ב-</w:t>
       </w:r>
       <w:r>
         <w:rPr>
@@ -545,7 +528,27 @@
           <w:rtl/>
           <w:lang w:val="en-US"/>
         </w:rPr>
-        <w:t xml:space="preserve"> ואחוזים על מנת להגדיר גדלים.</w:t>
+        <w:t xml:space="preserve"> ואחוזים </w:t>
+      </w:r>
+      <w:r>
+        <w:rPr>
+          <w:rFonts w:asciiTheme="majorHAnsi" w:hAnsiTheme="majorHAnsi" w:cstheme="majorHAnsi" w:hint="cs"/>
+          <w:sz w:val="24"/>
+          <w:szCs w:val="24"/>
+          <w:rtl/>
+          <w:lang w:val="en-US"/>
+        </w:rPr>
+        <w:t>להגדרת</w:t>
+      </w:r>
+      <w:r>
+        <w:rPr>
+          <w:rFonts w:asciiTheme="majorHAnsi" w:hAnsiTheme="majorHAnsi" w:cstheme="majorHAnsi" w:hint="cs"/>
+          <w:sz w:val="24"/>
+          <w:szCs w:val="24"/>
+          <w:rtl/>
+          <w:lang w:val="en-US"/>
+        </w:rPr>
+        <w:t xml:space="preserve"> גדלים.</w:t>
       </w:r>
     </w:p>
     <w:p>
@@ -626,6 +629,68 @@
           <w:lang w:val="en-US"/>
         </w:rPr>
         <w:t>transition</w:t>
+      </w:r>
+      <w:r>
+        <w:rPr>
+          <w:rFonts w:asciiTheme="majorHAnsi" w:hAnsiTheme="majorHAnsi" w:cstheme="majorHAnsi" w:hint="cs"/>
+          <w:sz w:val="24"/>
+          <w:szCs w:val="24"/>
+          <w:rtl/>
+          <w:lang w:val="en-US"/>
+        </w:rPr>
+        <w:t>.</w:t>
+      </w:r>
+    </w:p>
+    <w:p>
+      <w:pPr>
+        <w:pStyle w:val="ListParagraph"/>
+        <w:bidi/>
+        <w:rPr>
+          <w:rFonts w:asciiTheme="majorHAnsi" w:hAnsiTheme="majorHAnsi" w:cstheme="majorHAnsi"/>
+          <w:sz w:val="24"/>
+          <w:szCs w:val="24"/>
+          <w:rtl/>
+          <w:lang w:val="en-US"/>
+        </w:rPr>
+      </w:pPr>
+      <w:r>
+        <w:rPr>
+          <w:rFonts w:asciiTheme="majorHAnsi" w:hAnsiTheme="majorHAnsi" w:cstheme="majorHAnsi" w:hint="cs"/>
+          <w:sz w:val="24"/>
+          <w:szCs w:val="24"/>
+          <w:rtl/>
+          <w:lang w:val="en-US"/>
+        </w:rPr>
+        <w:t>בעמודי הקטגוריות השונים</w:t>
+      </w:r>
+      <w:r>
+        <w:rPr>
+          <w:rFonts w:asciiTheme="majorHAnsi" w:hAnsiTheme="majorHAnsi" w:cstheme="majorHAnsi" w:hint="cs"/>
+          <w:sz w:val="24"/>
+          <w:szCs w:val="24"/>
+          <w:rtl/>
+          <w:lang w:val="en-US"/>
+        </w:rPr>
+        <w:t xml:space="preserve">, כאשר המשתמש "עומד" עם העכבר על פריט מתבצעת אנימציית </w:t>
+      </w:r>
+      <w:r>
+        <w:rPr>
+          <w:rFonts w:asciiTheme="majorHAnsi" w:hAnsiTheme="majorHAnsi" w:cstheme="majorHAnsi" w:hint="cs"/>
+          <w:sz w:val="24"/>
+          <w:szCs w:val="24"/>
+          <w:lang w:val="en-US"/>
+        </w:rPr>
+        <w:t>CSS</w:t>
+      </w:r>
+      <w:r>
+        <w:rPr>
+          <w:rFonts w:asciiTheme="majorHAnsi" w:hAnsiTheme="majorHAnsi" w:cstheme="majorHAnsi" w:hint="cs"/>
+          <w:sz w:val="24"/>
+          <w:szCs w:val="24"/>
+          <w:rtl/>
+          <w:lang w:val="en-US"/>
+        </w:rPr>
+        <w:t xml:space="preserve"> להחלפת צבע</w:t>
       </w:r>
       <w:r>
         <w:rPr>
@@ -836,13 +901,174 @@
       </w:pPr>
       <w:r>
         <w:rPr>
-          <w:rFonts w:asciiTheme="majorHAnsi" w:hAnsiTheme="majorHAnsi" w:cstheme="majorHAnsi" w:hint="cs"/>
-          <w:sz w:val="24"/>
-          <w:szCs w:val="24"/>
-          <w:rtl/>
-          <w:lang w:val="en-US"/>
-        </w:rPr>
-        <w:t>עמודי הקטגוריות (עמוד עבור כל קטגוריה)</w:t>
+          <w:rFonts w:asciiTheme="majorHAnsi" w:hAnsiTheme="majorHAnsi" w:cstheme="majorHAnsi"/>
+          <w:sz w:val="24"/>
+          <w:szCs w:val="24"/>
+          <w:lang w:val="en-US"/>
+        </w:rPr>
+        <w:t>Pop out</w:t>
+      </w:r>
+      <w:r>
+        <w:rPr>
+          <w:rFonts w:asciiTheme="majorHAnsi" w:hAnsiTheme="majorHAnsi" w:cstheme="majorHAnsi" w:hint="cs"/>
+          <w:sz w:val="24"/>
+          <w:szCs w:val="24"/>
+          <w:rtl/>
+          <w:lang w:val="en-US"/>
+        </w:rPr>
+        <w:t xml:space="preserve"> של פריט נבחר בעמוד קטגוריה</w:t>
+      </w:r>
+    </w:p>
+    <w:p>
+      <w:pPr>
+        <w:bidi/>
+        <w:ind w:left="720"/>
+        <w:rPr>
+          <w:rFonts w:asciiTheme="majorHAnsi" w:hAnsiTheme="majorHAnsi" w:cstheme="majorHAnsi" w:hint="cs"/>
+          <w:sz w:val="24"/>
+          <w:szCs w:val="24"/>
+          <w:rtl/>
+          <w:lang w:val="en-US"/>
+        </w:rPr>
+      </w:pPr>
+      <w:r>
+        <w:rPr>
+          <w:rFonts w:asciiTheme="majorHAnsi" w:hAnsiTheme="majorHAnsi" w:cstheme="majorHAnsi" w:hint="cs"/>
+          <w:sz w:val="24"/>
+          <w:szCs w:val="24"/>
+          <w:rtl/>
+        </w:rPr>
+        <w:t xml:space="preserve">מימשתי את סרגל הניווט בכל העמודים. את </w:t>
+      </w:r>
+      <w:r>
+        <w:rPr>
+          <w:rFonts w:asciiTheme="majorHAnsi" w:hAnsiTheme="majorHAnsi" w:cstheme="majorHAnsi" w:hint="cs"/>
+          <w:sz w:val="24"/>
+          <w:szCs w:val="24"/>
+          <w:rtl/>
+        </w:rPr>
+        <w:t>אלמנט ה-</w:t>
+      </w:r>
+      <w:r>
+        <w:rPr>
+          <w:rFonts w:asciiTheme="majorHAnsi" w:hAnsiTheme="majorHAnsi" w:cstheme="majorHAnsi"/>
+          <w:sz w:val="24"/>
+          <w:szCs w:val="24"/>
+          <w:lang w:val="en-US"/>
+        </w:rPr>
+        <w:t>pop out</w:t>
+      </w:r>
+      <w:r>
+        <w:rPr>
+          <w:rFonts w:asciiTheme="majorHAnsi" w:hAnsiTheme="majorHAnsi" w:cstheme="majorHAnsi" w:hint="cs"/>
+          <w:sz w:val="24"/>
+          <w:szCs w:val="24"/>
+          <w:rtl/>
+          <w:lang w:val="en-US"/>
+        </w:rPr>
+        <w:t xml:space="preserve"> מימשתי רק בשורה הראשונה של כל עמוד קטגוריות, מתוך הבנה שבחלק הבא של הפרויקט אוכל להוסיף פריטים עם האלמנט הזה מיידית באמצעות </w:t>
+      </w:r>
+      <w:r>
+        <w:rPr>
+          <w:rFonts w:asciiTheme="majorHAnsi" w:hAnsiTheme="majorHAnsi" w:cstheme="majorHAnsi" w:hint="cs"/>
+          <w:sz w:val="24"/>
+          <w:szCs w:val="24"/>
+          <w:lang w:val="en-US"/>
+        </w:rPr>
+        <w:t>JS</w:t>
+      </w:r>
+      <w:r>
+        <w:rPr>
+          <w:rFonts w:asciiTheme="majorHAnsi" w:hAnsiTheme="majorHAnsi" w:cstheme="majorHAnsi" w:hint="cs"/>
+          <w:sz w:val="24"/>
+          <w:szCs w:val="24"/>
+          <w:rtl/>
+          <w:lang w:val="en-US"/>
+        </w:rPr>
+        <w:t>.</w:t>
+      </w:r>
+    </w:p>
+    <w:p>
+      <w:pPr>
+        <w:pStyle w:val="ListParagraph"/>
+        <w:numPr>
+          <w:ilvl w:val="0"/>
+          <w:numId w:val="2"/>
+        </w:numPr>
+        <w:bidi/>
+        <w:rPr>
+          <w:rFonts w:asciiTheme="majorHAnsi" w:hAnsiTheme="majorHAnsi" w:cstheme="majorHAnsi"/>
+          <w:sz w:val="24"/>
+          <w:szCs w:val="24"/>
+        </w:rPr>
+      </w:pPr>
+      <w:r>
+        <w:rPr>
+          <w:rFonts w:asciiTheme="majorHAnsi" w:hAnsiTheme="majorHAnsi" w:cstheme="majorHAnsi" w:hint="cs"/>
+          <w:sz w:val="24"/>
+          <w:szCs w:val="24"/>
+          <w:u w:val="single"/>
+          <w:rtl/>
+        </w:rPr>
+        <w:t>מימוש פונקציונליות של השירות בצד הלקוח</w:t>
+      </w:r>
+    </w:p>
+    <w:p>
+      <w:pPr>
+        <w:pStyle w:val="ListParagraph"/>
+        <w:bidi/>
+        <w:rPr>
+          <w:rFonts w:asciiTheme="majorHAnsi" w:hAnsiTheme="majorHAnsi" w:cstheme="majorHAnsi"/>
+          <w:sz w:val="24"/>
+          <w:szCs w:val="24"/>
+          <w:rtl/>
+        </w:rPr>
+      </w:pPr>
+      <w:r>
+        <w:rPr>
+          <w:rFonts w:asciiTheme="majorHAnsi" w:hAnsiTheme="majorHAnsi" w:cstheme="majorHAnsi" w:hint="cs"/>
+          <w:sz w:val="24"/>
+          <w:szCs w:val="24"/>
+          <w:rtl/>
+        </w:rPr>
+        <w:t xml:space="preserve">בכל אחד מעמודי האתר נאסף מידע מהלקוח (כגון לחיצה על פריט או הוספה לסל הקניות), אך המידע המשמעותי ביותר נאסף </w:t>
+      </w:r>
+      <w:r>
+        <w:rPr>
+          <w:rFonts w:asciiTheme="majorHAnsi" w:hAnsiTheme="majorHAnsi" w:cstheme="majorHAnsi" w:hint="cs"/>
+          <w:sz w:val="24"/>
+          <w:szCs w:val="24"/>
+          <w:rtl/>
+        </w:rPr>
+        <w:t xml:space="preserve">באמצעות </w:t>
+      </w:r>
+      <w:r>
+        <w:rPr>
+          <w:rFonts w:asciiTheme="majorHAnsi" w:hAnsiTheme="majorHAnsi" w:cstheme="majorHAnsi"/>
+          <w:sz w:val="24"/>
+          <w:szCs w:val="24"/>
+          <w:lang w:val="en-US"/>
+        </w:rPr>
+        <w:t>forms</w:t>
+      </w:r>
+      <w:r>
+        <w:rPr>
+          <w:rFonts w:asciiTheme="majorHAnsi" w:hAnsiTheme="majorHAnsi" w:cstheme="majorHAnsi" w:hint="cs"/>
+          <w:sz w:val="24"/>
+          <w:szCs w:val="24"/>
+          <w:rtl/>
+          <w:lang w:val="en-US"/>
+        </w:rPr>
+        <w:t xml:space="preserve"> </w:t>
+      </w:r>
+      <w:r>
+        <w:rPr>
+          <w:rFonts w:asciiTheme="majorHAnsi" w:hAnsiTheme="majorHAnsi" w:cstheme="majorHAnsi" w:hint="cs"/>
+          <w:sz w:val="24"/>
+          <w:szCs w:val="24"/>
+          <w:rtl/>
+        </w:rPr>
+        <w:t>בעמודים הבאים:</w:t>
       </w:r>
     </w:p>
     <w:p>
@@ -866,17 +1092,17 @@
           <w:szCs w:val="24"/>
           <w:lang w:val="en-US"/>
         </w:rPr>
-        <w:t>Pop out</w:t>
-      </w:r>
-      <w:r>
-        <w:rPr>
-          <w:rFonts w:asciiTheme="majorHAnsi" w:hAnsiTheme="majorHAnsi" w:cstheme="majorHAnsi" w:hint="cs"/>
-          <w:sz w:val="24"/>
-          <w:szCs w:val="24"/>
-          <w:rtl/>
-          <w:lang w:val="en-US"/>
-        </w:rPr>
-        <w:t xml:space="preserve"> של פריט נבחר בעמוד קטגוריה</w:t>
+        <w:t>Homepage</w:t>
+      </w:r>
+      <w:r>
+        <w:rPr>
+          <w:rFonts w:asciiTheme="majorHAnsi" w:hAnsiTheme="majorHAnsi" w:cstheme="majorHAnsi" w:hint="cs"/>
+          <w:sz w:val="24"/>
+          <w:szCs w:val="24"/>
+          <w:rtl/>
+          <w:lang w:val="en-US"/>
+        </w:rPr>
+        <w:t>- כניסת משתמש קיים ע"י הזנת כתובת דוא"ל וסיסמה</w:t>
       </w:r>
     </w:p>
     <w:p>
@@ -895,127 +1121,22 @@
       </w:pPr>
       <w:r>
         <w:rPr>
-          <w:rFonts w:asciiTheme="majorHAnsi" w:hAnsiTheme="majorHAnsi" w:cstheme="majorHAnsi" w:hint="cs"/>
-          <w:sz w:val="24"/>
-          <w:szCs w:val="24"/>
-          <w:rtl/>
-          <w:lang w:val="en-US"/>
-        </w:rPr>
-        <w:t>עמוד עגלת הקניות</w:t>
-      </w:r>
-    </w:p>
-    <w:p>
-      <w:pPr>
-        <w:bidi/>
-        <w:ind w:left="720"/>
-        <w:rPr>
-          <w:rFonts w:asciiTheme="majorHAnsi" w:hAnsiTheme="majorHAnsi" w:cstheme="majorHAnsi"/>
-          <w:sz w:val="24"/>
-          <w:szCs w:val="24"/>
-          <w:rtl/>
-        </w:rPr>
-      </w:pPr>
-      <w:r>
-        <w:rPr>
-          <w:rFonts w:asciiTheme="majorHAnsi" w:hAnsiTheme="majorHAnsi" w:cstheme="majorHAnsi" w:hint="cs"/>
-          <w:sz w:val="24"/>
-          <w:szCs w:val="24"/>
-          <w:highlight w:val="yellow"/>
-          <w:rtl/>
-        </w:rPr>
-        <w:t>בחלק זה של הפרויקט מימשתי את</w:t>
-      </w:r>
-      <w:r>
-        <w:rPr>
-          <w:rFonts w:asciiTheme="majorHAnsi" w:hAnsiTheme="majorHAnsi" w:cstheme="majorHAnsi" w:hint="cs"/>
-          <w:sz w:val="24"/>
-          <w:szCs w:val="24"/>
-          <w:rtl/>
-        </w:rPr>
-        <w:t xml:space="preserve"> סרגל הניווט</w:t>
-      </w:r>
-    </w:p>
-    <w:p>
-      <w:pPr>
-        <w:pStyle w:val="ListParagraph"/>
-        <w:numPr>
-          <w:ilvl w:val="0"/>
-          <w:numId w:val="2"/>
-        </w:numPr>
-        <w:bidi/>
-        <w:rPr>
-          <w:rFonts w:asciiTheme="majorHAnsi" w:hAnsiTheme="majorHAnsi" w:cstheme="majorHAnsi"/>
-          <w:sz w:val="24"/>
-          <w:szCs w:val="24"/>
-        </w:rPr>
-      </w:pPr>
-      <w:r>
-        <w:rPr>
-          <w:rFonts w:asciiTheme="majorHAnsi" w:hAnsiTheme="majorHAnsi" w:cstheme="majorHAnsi" w:hint="cs"/>
-          <w:sz w:val="24"/>
-          <w:szCs w:val="24"/>
-          <w:u w:val="single"/>
-          <w:rtl/>
-        </w:rPr>
-        <w:t>מימוש פונקציונליות של השירות בצד הלקוח</w:t>
-      </w:r>
-    </w:p>
-    <w:p>
-      <w:pPr>
-        <w:pStyle w:val="ListParagraph"/>
-        <w:bidi/>
-        <w:rPr>
-          <w:rFonts w:asciiTheme="majorHAnsi" w:hAnsiTheme="majorHAnsi" w:cstheme="majorHAnsi"/>
-          <w:sz w:val="24"/>
-          <w:szCs w:val="24"/>
-          <w:rtl/>
-        </w:rPr>
-      </w:pPr>
-      <w:r>
-        <w:rPr>
-          <w:rFonts w:asciiTheme="majorHAnsi" w:hAnsiTheme="majorHAnsi" w:cstheme="majorHAnsi" w:hint="cs"/>
-          <w:sz w:val="24"/>
-          <w:szCs w:val="24"/>
-          <w:rtl/>
-        </w:rPr>
-        <w:t xml:space="preserve">בכל אחד מעמודי האתר נאסף מידע מהלקוח (כגון לחיצה על פריט או הוספה לסל הקניות), אך המידע המשמעותי ביותר נאסף </w:t>
-      </w:r>
-      <w:r>
-        <w:rPr>
-          <w:rFonts w:asciiTheme="majorHAnsi" w:hAnsiTheme="majorHAnsi" w:cstheme="majorHAnsi" w:hint="cs"/>
-          <w:sz w:val="24"/>
-          <w:szCs w:val="24"/>
-          <w:rtl/>
-        </w:rPr>
-        <w:t xml:space="preserve">באמצעות </w:t>
-      </w:r>
-      <w:r>
-        <w:rPr>
-          <w:rFonts w:asciiTheme="majorHAnsi" w:hAnsiTheme="majorHAnsi" w:cstheme="majorHAnsi"/>
-          <w:sz w:val="24"/>
-          <w:szCs w:val="24"/>
-          <w:lang w:val="en-US"/>
-        </w:rPr>
-        <w:t>forms</w:t>
-      </w:r>
-      <w:r>
-        <w:rPr>
-          <w:rFonts w:asciiTheme="majorHAnsi" w:hAnsiTheme="majorHAnsi" w:cstheme="majorHAnsi" w:hint="cs"/>
-          <w:sz w:val="24"/>
-          <w:szCs w:val="24"/>
-          <w:rtl/>
-          <w:lang w:val="en-US"/>
-        </w:rPr>
-        <w:t xml:space="preserve"> </w:t>
-      </w:r>
-      <w:r>
-        <w:rPr>
-          <w:rFonts w:asciiTheme="majorHAnsi" w:hAnsiTheme="majorHAnsi" w:cstheme="majorHAnsi" w:hint="cs"/>
-          <w:sz w:val="24"/>
-          <w:szCs w:val="24"/>
-          <w:rtl/>
-        </w:rPr>
-        <w:t>בעמודים הבאים:</w:t>
+          <w:rFonts w:asciiTheme="majorHAnsi" w:hAnsiTheme="majorHAnsi" w:cstheme="majorHAnsi"/>
+          <w:sz w:val="24"/>
+          <w:szCs w:val="24"/>
+          <w:lang w:val="en-US"/>
+        </w:rPr>
+        <w:t>Sign Up</w:t>
+      </w:r>
+      <w:r>
+        <w:rPr>
+          <w:rFonts w:asciiTheme="majorHAnsi" w:hAnsiTheme="majorHAnsi" w:cstheme="majorHAnsi" w:hint="cs"/>
+          <w:sz w:val="24"/>
+          <w:szCs w:val="24"/>
+          <w:rtl/>
+          <w:lang w:val="en-US"/>
+        </w:rPr>
+        <w:t>- הזנת פרטי משתמש חדש</w:t>
       </w:r>
     </w:p>
     <w:p>
@@ -1039,17 +1160,27 @@
           <w:szCs w:val="24"/>
           <w:lang w:val="en-US"/>
         </w:rPr>
-        <w:t>Homepage</w:t>
-      </w:r>
-      <w:r>
-        <w:rPr>
-          <w:rFonts w:asciiTheme="majorHAnsi" w:hAnsiTheme="majorHAnsi" w:cstheme="majorHAnsi" w:hint="cs"/>
-          <w:sz w:val="24"/>
-          <w:szCs w:val="24"/>
-          <w:rtl/>
-          <w:lang w:val="en-US"/>
-        </w:rPr>
-        <w:t>- כניסת משתמש קיים ע"י הזנת כתובת דוא"ל וסיסמה</w:t>
+        <w:t>Checkout</w:t>
+      </w:r>
+      <w:r>
+        <w:rPr>
+          <w:rFonts w:asciiTheme="majorHAnsi" w:hAnsiTheme="majorHAnsi" w:cstheme="majorHAnsi" w:hint="cs"/>
+          <w:sz w:val="24"/>
+          <w:szCs w:val="24"/>
+          <w:rtl/>
+          <w:lang w:val="en-US"/>
+        </w:rPr>
+        <w:t xml:space="preserve">- </w:t>
+      </w:r>
+      <w:r>
+        <w:rPr>
+          <w:rFonts w:asciiTheme="majorHAnsi" w:hAnsiTheme="majorHAnsi" w:cstheme="majorHAnsi" w:hint="cs"/>
+          <w:sz w:val="24"/>
+          <w:szCs w:val="24"/>
+          <w:rtl/>
+          <w:lang w:val="en-US"/>
+        </w:rPr>
+        <w:t>הזנת פרטי משלוח ותשלום</w:t>
       </w:r>
     </w:p>
     <w:p>
@@ -1073,84 +1204,6 @@
           <w:szCs w:val="24"/>
           <w:lang w:val="en-US"/>
         </w:rPr>
-        <w:t>Sign Up</w:t>
-      </w:r>
-      <w:r>
-        <w:rPr>
-          <w:rFonts w:asciiTheme="majorHAnsi" w:hAnsiTheme="majorHAnsi" w:cstheme="majorHAnsi" w:hint="cs"/>
-          <w:sz w:val="24"/>
-          <w:szCs w:val="24"/>
-          <w:rtl/>
-          <w:lang w:val="en-US"/>
-        </w:rPr>
-        <w:t>- הזנת פרטי משתמש חדש</w:t>
-      </w:r>
-    </w:p>
-    <w:p>
-      <w:pPr>
-        <w:pStyle w:val="ListParagraph"/>
-        <w:numPr>
-          <w:ilvl w:val="1"/>
-          <w:numId w:val="1"/>
-        </w:numPr>
-        <w:bidi/>
-        <w:rPr>
-          <w:rFonts w:asciiTheme="majorHAnsi" w:hAnsiTheme="majorHAnsi" w:cstheme="majorHAnsi"/>
-          <w:sz w:val="24"/>
-          <w:szCs w:val="24"/>
-        </w:rPr>
-      </w:pPr>
-      <w:r>
-        <w:rPr>
-          <w:rFonts w:asciiTheme="majorHAnsi" w:hAnsiTheme="majorHAnsi" w:cstheme="majorHAnsi"/>
-          <w:sz w:val="24"/>
-          <w:szCs w:val="24"/>
-          <w:lang w:val="en-US"/>
-        </w:rPr>
-        <w:t>Checkout</w:t>
-      </w:r>
-      <w:r>
-        <w:rPr>
-          <w:rFonts w:asciiTheme="majorHAnsi" w:hAnsiTheme="majorHAnsi" w:cstheme="majorHAnsi" w:hint="cs"/>
-          <w:sz w:val="24"/>
-          <w:szCs w:val="24"/>
-          <w:rtl/>
-          <w:lang w:val="en-US"/>
-        </w:rPr>
-        <w:t xml:space="preserve">- </w:t>
-      </w:r>
-      <w:r>
-        <w:rPr>
-          <w:rFonts w:asciiTheme="majorHAnsi" w:hAnsiTheme="majorHAnsi" w:cstheme="majorHAnsi" w:hint="cs"/>
-          <w:sz w:val="24"/>
-          <w:szCs w:val="24"/>
-          <w:rtl/>
-          <w:lang w:val="en-US"/>
-        </w:rPr>
-        <w:t>הזנת פרטי משלוח ותשלום</w:t>
-      </w:r>
-    </w:p>
-    <w:p>
-      <w:pPr>
-        <w:pStyle w:val="ListParagraph"/>
-        <w:numPr>
-          <w:ilvl w:val="1"/>
-          <w:numId w:val="1"/>
-        </w:numPr>
-        <w:bidi/>
-        <w:rPr>
-          <w:rFonts w:asciiTheme="majorHAnsi" w:hAnsiTheme="majorHAnsi" w:cstheme="majorHAnsi"/>
-          <w:sz w:val="24"/>
-          <w:szCs w:val="24"/>
-        </w:rPr>
-      </w:pPr>
-      <w:r>
-        <w:rPr>
-          <w:rFonts w:asciiTheme="majorHAnsi" w:hAnsiTheme="majorHAnsi" w:cstheme="majorHAnsi"/>
-          <w:sz w:val="24"/>
-          <w:szCs w:val="24"/>
-          <w:lang w:val="en-US"/>
-        </w:rPr>
         <w:t>Add new item</w:t>
       </w:r>
       <w:r>
@@ -1191,7 +1244,6 @@
           <w:rFonts w:asciiTheme="majorHAnsi" w:hAnsiTheme="majorHAnsi" w:cstheme="majorHAnsi" w:hint="cs"/>
           <w:sz w:val="24"/>
           <w:szCs w:val="24"/>
-          <w:highlight w:val="yellow"/>
           <w:rtl/>
         </w:rPr>
         <w:t>בכל אחד</w:t>
@@ -1201,7 +1253,6 @@
           <w:rFonts w:asciiTheme="majorHAnsi" w:hAnsiTheme="majorHAnsi" w:cstheme="majorHAnsi" w:hint="cs"/>
           <w:sz w:val="24"/>
           <w:szCs w:val="24"/>
-          <w:highlight w:val="yellow"/>
           <w:rtl/>
         </w:rPr>
         <w:t xml:space="preserve"> מה-</w:t>
@@ -1211,7 +1262,6 @@
           <w:rFonts w:asciiTheme="majorHAnsi" w:hAnsiTheme="majorHAnsi" w:cstheme="majorHAnsi"/>
           <w:sz w:val="24"/>
           <w:szCs w:val="24"/>
-          <w:highlight w:val="yellow"/>
           <w:lang w:val="en-US"/>
         </w:rPr>
         <w:t>forms</w:t>
@@ -1221,7 +1271,6 @@
           <w:rFonts w:asciiTheme="majorHAnsi" w:hAnsiTheme="majorHAnsi" w:cstheme="majorHAnsi" w:hint="cs"/>
           <w:sz w:val="24"/>
           <w:szCs w:val="24"/>
-          <w:highlight w:val="yellow"/>
           <w:rtl/>
           <w:lang w:val="en-US"/>
         </w:rPr>
@@ -1232,7 +1281,6 @@
           <w:rFonts w:asciiTheme="majorHAnsi" w:hAnsiTheme="majorHAnsi" w:cstheme="majorHAnsi" w:hint="cs"/>
           <w:sz w:val="24"/>
           <w:szCs w:val="24"/>
-          <w:highlight w:val="yellow"/>
           <w:rtl/>
           <w:lang w:val="en-US"/>
         </w:rPr>
@@ -1243,7 +1291,6 @@
           <w:rFonts w:asciiTheme="majorHAnsi" w:hAnsiTheme="majorHAnsi" w:cstheme="majorHAnsi"/>
           <w:sz w:val="24"/>
           <w:szCs w:val="24"/>
-          <w:highlight w:val="yellow"/>
           <w:lang w:val="en-US"/>
         </w:rPr>
         <w:t>form</w:t>
@@ -1253,18 +1300,36 @@
           <w:rFonts w:asciiTheme="majorHAnsi" w:hAnsiTheme="majorHAnsi" w:cstheme="majorHAnsi" w:hint="cs"/>
           <w:sz w:val="24"/>
           <w:szCs w:val="24"/>
-          <w:highlight w:val="yellow"/>
-          <w:rtl/>
-          <w:lang w:val="en-US"/>
-        </w:rPr>
-        <w:t xml:space="preserve"> עצמו וגם בקובץ ה-</w:t>
-      </w:r>
-      <w:r>
-        <w:rPr>
-          <w:rFonts w:asciiTheme="majorHAnsi" w:hAnsiTheme="majorHAnsi" w:cstheme="majorHAnsi" w:hint="cs"/>
-          <w:sz w:val="24"/>
-          <w:szCs w:val="24"/>
-          <w:highlight w:val="yellow"/>
+          <w:rtl/>
+          <w:lang w:val="en-US"/>
+        </w:rPr>
+        <w:t xml:space="preserve"> עצמו</w:t>
+      </w:r>
+      <w:r>
+        <w:rPr>
+          <w:rFonts w:asciiTheme="majorHAnsi" w:hAnsiTheme="majorHAnsi" w:cstheme="majorHAnsi" w:hint="cs"/>
+          <w:sz w:val="24"/>
+          <w:szCs w:val="24"/>
+          <w:rtl/>
+          <w:lang w:val="en-US"/>
+        </w:rPr>
+        <w:t xml:space="preserve"> ובמידת</w:t>
+      </w:r>
+      <w:r>
+        <w:rPr>
+          <w:rFonts w:asciiTheme="majorHAnsi" w:hAnsiTheme="majorHAnsi" w:cstheme="majorHAnsi" w:hint="cs"/>
+          <w:sz w:val="24"/>
+          <w:szCs w:val="24"/>
+          <w:rtl/>
+          <w:lang w:val="en-US"/>
+        </w:rPr>
+        <w:t xml:space="preserve"> הצורך מתבצעת גם ולידציה בקובץ ה-</w:t>
+      </w:r>
+      <w:r>
+        <w:rPr>
+          <w:rFonts w:asciiTheme="majorHAnsi" w:hAnsiTheme="majorHAnsi" w:cstheme="majorHAnsi" w:hint="cs"/>
+          <w:sz w:val="24"/>
+          <w:szCs w:val="24"/>
           <w:lang w:val="en-US"/>
         </w:rPr>
         <w:t>JS</w:t>
@@ -1274,11 +1339,62 @@
           <w:rFonts w:asciiTheme="majorHAnsi" w:hAnsiTheme="majorHAnsi" w:cstheme="majorHAnsi" w:hint="cs"/>
           <w:sz w:val="24"/>
           <w:szCs w:val="24"/>
-          <w:highlight w:val="yellow"/>
-          <w:rtl/>
-          <w:lang w:val="en-US"/>
-        </w:rPr>
-        <w:t>.</w:t>
+          <w:rtl/>
+          <w:lang w:val="en-US"/>
+        </w:rPr>
+        <w:t>- לדוגמה, ווידוא שהכתובת שהוזנה נמצאת בישראל.</w:t>
+      </w:r>
+    </w:p>
+    <w:p>
+      <w:pPr>
+        <w:bidi/>
+        <w:ind w:left="720"/>
+        <w:rPr>
+          <w:rFonts w:asciiTheme="majorHAnsi" w:hAnsiTheme="majorHAnsi" w:cstheme="majorHAnsi" w:hint="cs"/>
+          <w:sz w:val="24"/>
+          <w:szCs w:val="24"/>
+          <w:rtl/>
+          <w:lang w:val="en-US"/>
+        </w:rPr>
+      </w:pPr>
+      <w:r>
+        <w:rPr>
+          <w:rFonts w:asciiTheme="majorHAnsi" w:hAnsiTheme="majorHAnsi" w:cstheme="majorHAnsi" w:hint="cs"/>
+          <w:sz w:val="24"/>
+          <w:szCs w:val="24"/>
+          <w:rtl/>
+          <w:lang w:val="en-US"/>
+        </w:rPr>
+        <w:t xml:space="preserve">באתרי הקטגוריות קיימת אפשרות למשתמש לנווט אל מיקום הפריט באמצעות </w:t>
+      </w:r>
+      <w:r>
+        <w:rPr>
+          <w:rFonts w:asciiTheme="majorHAnsi" w:hAnsiTheme="majorHAnsi" w:cstheme="majorHAnsi"/>
+          <w:sz w:val="24"/>
+          <w:szCs w:val="24"/>
+          <w:lang w:val="en-US"/>
+        </w:rPr>
+        <w:t>Geo location</w:t>
+      </w:r>
+      <w:r>
+        <w:rPr>
+          <w:rFonts w:asciiTheme="majorHAnsi" w:hAnsiTheme="majorHAnsi" w:cstheme="majorHAnsi" w:hint="cs"/>
+          <w:sz w:val="24"/>
+          <w:szCs w:val="24"/>
+          <w:rtl/>
+          <w:lang w:val="en-US"/>
+        </w:rPr>
+        <w:t xml:space="preserve">. </w:t>
+      </w:r>
+      <w:r>
+        <w:rPr>
+          <w:rFonts w:asciiTheme="majorHAnsi" w:hAnsiTheme="majorHAnsi" w:cstheme="majorHAnsi" w:hint="cs"/>
+          <w:sz w:val="24"/>
+          <w:szCs w:val="24"/>
+          <w:rtl/>
+          <w:lang w:val="en-US"/>
+        </w:rPr>
+        <w:t>הוספתי פונקציונליות זו משום שהאתר מתבסס על איסוף עצמי, וזה פקטור חשוב בעת בחירת פריט לקנייה.</w:t>
       </w:r>
     </w:p>
     <w:sectPr>

</xml_diff>